<commit_message>
docs: marcar tareas realizadas (#51)
</commit_message>
<xml_diff>
--- a/reports/Student #1/01 - Requirements - Student #1.docx
+++ b/reports/Student #1/01 - Requirements - Student #1.docx
@@ -863,7 +863,13 @@
             <w:t xml:space="preserve"> </w:t>
           </w:r>
           <w:r>
-            <w:t xml:space="preserve">  </w:t>
+            <w:t xml:space="preserve"> </w:t>
+          </w:r>
+          <w:r>
+            <w:t>X</w:t>
+          </w:r>
+          <w:r>
+            <w:t xml:space="preserve"> </w:t>
           </w:r>
           <w:r>
             <w:t xml:space="preserve"> </w:t>
@@ -996,7 +1002,13 @@
             <w:t xml:space="preserve"> </w:t>
           </w:r>
           <w:r>
-            <w:t xml:space="preserve">  </w:t>
+            <w:t xml:space="preserve"> </w:t>
+          </w:r>
+          <w:r>
+            <w:t>X</w:t>
+          </w:r>
+          <w:r>
+            <w:t xml:space="preserve"> </w:t>
           </w:r>
           <w:r>
             <w:t xml:space="preserve"> </w:t>
@@ -5254,7 +5266,13 @@
         </w:sdtPr>
         <w:sdtContent>
           <w:r>
-            <w:t xml:space="preserve">    </w:t>
+            <w:t xml:space="preserve">  </w:t>
+          </w:r>
+          <w:r>
+            <w:t>X</w:t>
+          </w:r>
+          <w:r>
+            <w:t xml:space="preserve">  </w:t>
           </w:r>
         </w:sdtContent>
       </w:sdt>
@@ -5306,7 +5324,13 @@
         </w:sdtPr>
         <w:sdtContent>
           <w:r>
-            <w:t xml:space="preserve">    </w:t>
+            <w:t xml:space="preserve">  </w:t>
+          </w:r>
+          <w:r>
+            <w:t>X</w:t>
+          </w:r>
+          <w:r>
+            <w:t xml:space="preserve">  </w:t>
           </w:r>
         </w:sdtContent>
       </w:sdt>
@@ -10167,6 +10191,7 @@
   </w:compat>
   <w:rsids>
     <w:rsidRoot w:val="002707DD"/>
+    <w:rsid w:val="00013E4F"/>
     <w:rsid w:val="0013644E"/>
     <w:rsid w:val="001773D9"/>
     <w:rsid w:val="001942D6"/>
@@ -10195,6 +10220,7 @@
     <w:rsid w:val="008B1087"/>
     <w:rsid w:val="0093034B"/>
     <w:rsid w:val="00953D97"/>
+    <w:rsid w:val="009C7004"/>
     <w:rsid w:val="00A222AC"/>
     <w:rsid w:val="00A47EDD"/>
     <w:rsid w:val="00AD2A82"/>

</xml_diff>